<commit_message>
added community link for pycharm download
</commit_message>
<xml_diff>
--- a/odigoi/0_pycharm_spark_implementation.docx
+++ b/odigoi/0_pycharm_spark_implementation.docx
@@ -602,10 +602,14 @@
         <w:spacing w:after="120" w:line="240" w:lineRule="auto"/>
         <w:jc w:val="both"/>
         <w:rPr>
-          <w:lang w:val="el-GR"/>
-        </w:rPr>
-      </w:pPr>
-      <w:hyperlink r:id="rId9" w:anchor="section=windows" w:history="1">
+          <w:rStyle w:val="Hyperlink"/>
+          <w:rFonts w:ascii="Consolas" w:eastAsia="Times New Roman" w:hAnsi="Consolas" w:cstheme="minorHAnsi"/>
+          <w:b/>
+          <w:bCs/>
+          <w:lang w:val="el-GR" w:eastAsia="el-GR" w:bidi="he-IL"/>
+        </w:rPr>
+      </w:pPr>
+      <w:hyperlink r:id="rId9" w:history="1">
         <w:r>
           <w:rPr>
             <w:rStyle w:val="Hyperlink"/>
@@ -614,7 +618,7 @@
             <w:bCs/>
             <w:lang w:val="el-GR" w:eastAsia="el-GR" w:bidi="he-IL"/>
           </w:rPr>
-          <w:t>https://www.jetbrains.com/pycharm/download/#section=windows</w:t>
+          <w:t>https://www.jetbrains.com/pycharm/download/download-thanks.html?platform=windows&amp;code=PCC</w:t>
         </w:r>
       </w:hyperlink>
     </w:p>
@@ -749,7 +753,23 @@
             <w:rFonts w:eastAsia="Times New Roman" w:cstheme="minorHAnsi"/>
             <w:lang w:val="el-GR" w:eastAsia="el-GR" w:bidi="he-IL"/>
           </w:rPr>
-          <w:t>https://www.python.org/downloads/release/python-3110/</w:t>
+          <w:t>https://www.python.org/do</w:t>
+        </w:r>
+        <w:r>
+          <w:rPr>
+            <w:rStyle w:val="Hyperlink"/>
+            <w:rFonts w:eastAsia="Times New Roman" w:cstheme="minorHAnsi"/>
+            <w:lang w:val="el-GR" w:eastAsia="el-GR" w:bidi="he-IL"/>
+          </w:rPr>
+          <w:t>w</w:t>
+        </w:r>
+        <w:r>
+          <w:rPr>
+            <w:rStyle w:val="Hyperlink"/>
+            <w:rFonts w:eastAsia="Times New Roman" w:cstheme="minorHAnsi"/>
+            <w:lang w:val="el-GR" w:eastAsia="el-GR" w:bidi="he-IL"/>
+          </w:rPr>
+          <w:t>nloads/release/python-3110/</w:t>
         </w:r>
       </w:hyperlink>
     </w:p>
@@ -2602,7 +2622,79 @@
           <w:sz w:val="20"/>
           <w:szCs w:val="20"/>
         </w:rPr>
-        <w:t>PYTHONUNBUFFERED=1;PYSPARK_DRIVER_PYTHON=C:\Users\ikons\PycharmProjects\Spark_example\.venv\Scripts\python.exe;PYSPARK_PYTHON=C:\Users\ikons\PycharmProjects\Spark_example\.venv\Scripts\python.exe;SPARK_SUBMIT_OPTS=-Djava.security.manager=allow</w:t>
+        <w:t>PYTHONUNBUFFERED=</w:t>
+      </w:r>
+      <w:proofErr w:type="gramStart"/>
+      <w:r>
+        <w:rPr>
+          <w:rFonts w:ascii="Consolas" w:hAnsi="Consolas" w:cs="Courier New"/>
+          <w:sz w:val="20"/>
+          <w:szCs w:val="20"/>
+        </w:rPr>
+        <w:t>1;PYSPARK</w:t>
+      </w:r>
+      <w:proofErr w:type="gramEnd"/>
+      <w:r>
+        <w:rPr>
+          <w:rFonts w:ascii="Consolas" w:hAnsi="Consolas" w:cs="Courier New"/>
+          <w:sz w:val="20"/>
+          <w:szCs w:val="20"/>
+        </w:rPr>
+        <w:t>_DRIVER_PYTHON=</w:t>
+      </w:r>
+      <w:proofErr w:type="gramStart"/>
+      <w:r>
+        <w:rPr>
+          <w:rFonts w:ascii="Consolas" w:hAnsi="Consolas" w:cs="Courier New"/>
+          <w:sz w:val="20"/>
+          <w:szCs w:val="20"/>
+        </w:rPr>
+        <w:t>C:\Users\ikons\PycharmProjects\Spark_example\.venv\Scripts\python.exe;PYSPARK</w:t>
+      </w:r>
+      <w:proofErr w:type="gramEnd"/>
+      <w:r>
+        <w:rPr>
+          <w:rFonts w:ascii="Consolas" w:hAnsi="Consolas" w:cs="Courier New"/>
+          <w:sz w:val="20"/>
+          <w:szCs w:val="20"/>
+        </w:rPr>
+        <w:t>_PYTHON=</w:t>
+      </w:r>
+      <w:proofErr w:type="gramStart"/>
+      <w:r>
+        <w:rPr>
+          <w:rFonts w:ascii="Consolas" w:hAnsi="Consolas" w:cs="Courier New"/>
+          <w:sz w:val="20"/>
+          <w:szCs w:val="20"/>
+        </w:rPr>
+        <w:t>C:\Users\ikons\PycharmProjects\Spark_example\.venv\Scripts\python.exe;SPARK</w:t>
+      </w:r>
+      <w:proofErr w:type="gramEnd"/>
+      <w:r>
+        <w:rPr>
+          <w:rFonts w:ascii="Consolas" w:hAnsi="Consolas" w:cs="Courier New"/>
+          <w:sz w:val="20"/>
+          <w:szCs w:val="20"/>
+        </w:rPr>
+        <w:t>_SUBMIT_OPTS=-</w:t>
+      </w:r>
+      <w:proofErr w:type="gramStart"/>
+      <w:r>
+        <w:rPr>
+          <w:rFonts w:ascii="Consolas" w:hAnsi="Consolas" w:cs="Courier New"/>
+          <w:sz w:val="20"/>
+          <w:szCs w:val="20"/>
+        </w:rPr>
+        <w:t>Djava.security.manager</w:t>
+      </w:r>
+      <w:proofErr w:type="gramEnd"/>
+      <w:r>
+        <w:rPr>
+          <w:rFonts w:ascii="Consolas" w:hAnsi="Consolas" w:cs="Courier New"/>
+          <w:sz w:val="20"/>
+          <w:szCs w:val="20"/>
+        </w:rPr>
+        <w:t>=allow</w:t>
       </w:r>
     </w:p>
     <w:p>
@@ -3425,6 +3517,7 @@
         <w:t xml:space="preserve">    conf = </w:t>
       </w:r>
       <w:proofErr w:type="spellStart"/>
+      <w:proofErr w:type="gramStart"/>
       <w:r>
         <w:rPr>
           <w:rFonts w:ascii="Consolas" w:hAnsi="Consolas" w:cs="Courier New"/>
@@ -3458,6 +3551,7 @@
         <w:t>setAppName</w:t>
       </w:r>
       <w:proofErr w:type="spellEnd"/>
+      <w:proofErr w:type="gramEnd"/>
       <w:r>
         <w:rPr>
           <w:rFonts w:ascii="Consolas" w:hAnsi="Consolas" w:cs="Courier New"/>
@@ -3507,9 +3601,32 @@
           <w:szCs w:val="20"/>
           <w:lang w:bidi="he-IL"/>
         </w:rPr>
-        <w:t xml:space="preserve">        .set("</w:t>
+        <w:t xml:space="preserve">        </w:t>
+      </w:r>
+      <w:proofErr w:type="gramStart"/>
+      <w:r>
+        <w:rPr>
+          <w:rFonts w:ascii="Consolas" w:hAnsi="Consolas" w:cs="Courier New"/>
+          <w:color w:val="000080"/>
+          <w:sz w:val="20"/>
+          <w:szCs w:val="20"/>
+          <w:lang w:bidi="he-IL"/>
+        </w:rPr>
+        <w:t>.set</w:t>
+      </w:r>
+      <w:proofErr w:type="gramEnd"/>
+      <w:r>
+        <w:rPr>
+          <w:rFonts w:ascii="Consolas" w:hAnsi="Consolas" w:cs="Courier New"/>
+          <w:color w:val="000080"/>
+          <w:sz w:val="20"/>
+          <w:szCs w:val="20"/>
+          <w:lang w:bidi="he-IL"/>
+        </w:rPr>
+        <w:t>("</w:t>
       </w:r>
       <w:proofErr w:type="spellStart"/>
+      <w:proofErr w:type="gramStart"/>
       <w:r>
         <w:rPr>
           <w:rFonts w:ascii="Consolas" w:hAnsi="Consolas" w:cs="Courier New"/>
@@ -3518,7 +3635,18 @@
           <w:szCs w:val="20"/>
           <w:lang w:bidi="he-IL"/>
         </w:rPr>
-        <w:t>spark.executor.memory</w:t>
+        <w:t>spark.executor</w:t>
+      </w:r>
+      <w:proofErr w:type="gramEnd"/>
+      <w:r>
+        <w:rPr>
+          <w:rFonts w:ascii="Consolas" w:hAnsi="Consolas" w:cs="Courier New"/>
+          <w:color w:val="000080"/>
+          <w:sz w:val="20"/>
+          <w:szCs w:val="20"/>
+          <w:lang w:bidi="he-IL"/>
+        </w:rPr>
+        <w:t>.memory</w:t>
       </w:r>
       <w:proofErr w:type="spellEnd"/>
       <w:r>
@@ -3570,9 +3698,32 @@
           <w:szCs w:val="20"/>
           <w:lang w:bidi="he-IL"/>
         </w:rPr>
-        <w:t xml:space="preserve">        .set("</w:t>
+        <w:t xml:space="preserve">        </w:t>
+      </w:r>
+      <w:proofErr w:type="gramStart"/>
+      <w:r>
+        <w:rPr>
+          <w:rFonts w:ascii="Consolas" w:hAnsi="Consolas" w:cs="Courier New"/>
+          <w:color w:val="000080"/>
+          <w:sz w:val="20"/>
+          <w:szCs w:val="20"/>
+          <w:lang w:bidi="he-IL"/>
+        </w:rPr>
+        <w:t>.set</w:t>
+      </w:r>
+      <w:proofErr w:type="gramEnd"/>
+      <w:r>
+        <w:rPr>
+          <w:rFonts w:ascii="Consolas" w:hAnsi="Consolas" w:cs="Courier New"/>
+          <w:color w:val="000080"/>
+          <w:sz w:val="20"/>
+          <w:szCs w:val="20"/>
+          <w:lang w:bidi="he-IL"/>
+        </w:rPr>
+        <w:t>("</w:t>
       </w:r>
       <w:proofErr w:type="spellStart"/>
+      <w:proofErr w:type="gramStart"/>
       <w:r>
         <w:rPr>
           <w:rFonts w:ascii="Consolas" w:hAnsi="Consolas" w:cs="Courier New"/>
@@ -3581,7 +3732,18 @@
           <w:szCs w:val="20"/>
           <w:lang w:bidi="he-IL"/>
         </w:rPr>
-        <w:t>spark.driver.memory</w:t>
+        <w:t>spark.driver</w:t>
+      </w:r>
+      <w:proofErr w:type="gramEnd"/>
+      <w:r>
+        <w:rPr>
+          <w:rFonts w:ascii="Consolas" w:hAnsi="Consolas" w:cs="Courier New"/>
+          <w:color w:val="000080"/>
+          <w:sz w:val="20"/>
+          <w:szCs w:val="20"/>
+          <w:lang w:bidi="he-IL"/>
+        </w:rPr>
+        <w:t>.memory</w:t>
       </w:r>
       <w:proofErr w:type="spellEnd"/>
       <w:r>
@@ -3686,8 +3848,42 @@
           <w:szCs w:val="20"/>
           <w:lang w:bidi="he-IL"/>
         </w:rPr>
-        <w:t xml:space="preserve"> = SparkSession.builder.config(conf=conf).getOrCreate().sparkContext</w:t>
-      </w:r>
+        <w:t xml:space="preserve"> = SparkSession.builder.config(conf=conf</w:t>
+      </w:r>
+      <w:proofErr w:type="gramStart"/>
+      <w:r>
+        <w:rPr>
+          <w:rFonts w:ascii="Consolas" w:hAnsi="Consolas" w:cs="Courier New"/>
+          <w:color w:val="000080"/>
+          <w:sz w:val="20"/>
+          <w:szCs w:val="20"/>
+          <w:lang w:bidi="he-IL"/>
+        </w:rPr>
+        <w:t>).getOrCreate</w:t>
+      </w:r>
+      <w:proofErr w:type="gramEnd"/>
+      <w:r>
+        <w:rPr>
+          <w:rFonts w:ascii="Consolas" w:hAnsi="Consolas" w:cs="Courier New"/>
+          <w:color w:val="000080"/>
+          <w:sz w:val="20"/>
+          <w:szCs w:val="20"/>
+          <w:lang w:bidi="he-IL"/>
+        </w:rPr>
+        <w:t>(</w:t>
+      </w:r>
+      <w:proofErr w:type="gramStart"/>
+      <w:r>
+        <w:rPr>
+          <w:rFonts w:ascii="Consolas" w:hAnsi="Consolas" w:cs="Courier New"/>
+          <w:color w:val="000080"/>
+          <w:sz w:val="20"/>
+          <w:szCs w:val="20"/>
+          <w:lang w:bidi="he-IL"/>
+        </w:rPr>
+        <w:t>).sparkContext</w:t>
+      </w:r>
+      <w:proofErr w:type="gramEnd"/>
     </w:p>
     <w:p>
       <w:pPr>
@@ -3863,6 +4059,7 @@
         <w:t xml:space="preserve">wordcount = </w:t>
       </w:r>
       <w:proofErr w:type="spellStart"/>
+      <w:proofErr w:type="gramStart"/>
       <w:r>
         <w:rPr>
           <w:rFonts w:ascii="Consolas" w:hAnsi="Consolas" w:cs="Courier New"/>
@@ -3874,6 +4071,7 @@
         <w:t>sc.textFile</w:t>
       </w:r>
       <w:proofErr w:type="spellEnd"/>
+      <w:proofErr w:type="gramEnd"/>
       <w:r>
         <w:rPr>
           <w:rFonts w:ascii="Consolas" w:hAnsi="Consolas" w:cs="Courier New"/>
@@ -3923,7 +4121,18 @@
           <w:szCs w:val="20"/>
           <w:lang w:bidi="he-IL"/>
         </w:rPr>
-        <w:t xml:space="preserve">        .</w:t>
+        <w:t xml:space="preserve">        </w:t>
+      </w:r>
+      <w:proofErr w:type="gramStart"/>
+      <w:r>
+        <w:rPr>
+          <w:rFonts w:ascii="Consolas" w:hAnsi="Consolas" w:cs="Courier New"/>
+          <w:color w:val="000080"/>
+          <w:sz w:val="20"/>
+          <w:szCs w:val="20"/>
+          <w:lang w:bidi="he-IL"/>
+        </w:rPr>
+        <w:t>.</w:t>
       </w:r>
       <w:proofErr w:type="spellStart"/>
       <w:r>
@@ -3937,6 +4146,7 @@
         <w:t>flatMap</w:t>
       </w:r>
       <w:proofErr w:type="spellEnd"/>
+      <w:proofErr w:type="gramEnd"/>
       <w:r>
         <w:rPr>
           <w:rFonts w:ascii="Consolas" w:hAnsi="Consolas" w:cs="Courier New"/>
@@ -3948,6 +4158,7 @@
         <w:t xml:space="preserve">(lambda x: </w:t>
       </w:r>
       <w:proofErr w:type="spellStart"/>
+      <w:proofErr w:type="gramStart"/>
       <w:r>
         <w:rPr>
           <w:rFonts w:ascii="Consolas" w:hAnsi="Consolas" w:cs="Courier New"/>
@@ -3959,6 +4170,7 @@
         <w:t>x.split</w:t>
       </w:r>
       <w:proofErr w:type="spellEnd"/>
+      <w:proofErr w:type="gramEnd"/>
       <w:r>
         <w:rPr>
           <w:rFonts w:ascii="Consolas" w:hAnsi="Consolas" w:cs="Courier New"/>
@@ -4008,7 +4220,29 @@
           <w:szCs w:val="20"/>
           <w:lang w:bidi="he-IL"/>
         </w:rPr>
-        <w:t xml:space="preserve">        .map(lambda x: (x, 1)) \</w:t>
+        <w:t xml:space="preserve">        </w:t>
+      </w:r>
+      <w:proofErr w:type="gramStart"/>
+      <w:r>
+        <w:rPr>
+          <w:rFonts w:ascii="Consolas" w:hAnsi="Consolas" w:cs="Courier New"/>
+          <w:color w:val="000080"/>
+          <w:sz w:val="20"/>
+          <w:szCs w:val="20"/>
+          <w:lang w:bidi="he-IL"/>
+        </w:rPr>
+        <w:t>.map</w:t>
+      </w:r>
+      <w:proofErr w:type="gramEnd"/>
+      <w:r>
+        <w:rPr>
+          <w:rFonts w:ascii="Consolas" w:hAnsi="Consolas" w:cs="Courier New"/>
+          <w:color w:val="000080"/>
+          <w:sz w:val="20"/>
+          <w:szCs w:val="20"/>
+          <w:lang w:bidi="he-IL"/>
+        </w:rPr>
+        <w:t>(lambda x: (x, 1)) \</w:t>
       </w:r>
     </w:p>
     <w:p>
@@ -4049,7 +4283,18 @@
           <w:szCs w:val="20"/>
           <w:lang w:bidi="he-IL"/>
         </w:rPr>
-        <w:t xml:space="preserve">        .</w:t>
+        <w:t xml:space="preserve">        </w:t>
+      </w:r>
+      <w:proofErr w:type="gramStart"/>
+      <w:r>
+        <w:rPr>
+          <w:rFonts w:ascii="Consolas" w:hAnsi="Consolas" w:cs="Courier New"/>
+          <w:color w:val="000080"/>
+          <w:sz w:val="20"/>
+          <w:szCs w:val="20"/>
+          <w:lang w:bidi="he-IL"/>
+        </w:rPr>
+        <w:t>.</w:t>
       </w:r>
       <w:proofErr w:type="spellStart"/>
       <w:r>
@@ -4063,6 +4308,7 @@
         <w:t>reduceByKey</w:t>
       </w:r>
       <w:proofErr w:type="spellEnd"/>
+      <w:proofErr w:type="gramEnd"/>
       <w:r>
         <w:rPr>
           <w:rFonts w:ascii="Consolas" w:hAnsi="Consolas" w:cs="Courier New"/>
@@ -4074,6 +4320,7 @@
         <w:t xml:space="preserve">(lambda </w:t>
       </w:r>
       <w:proofErr w:type="spellStart"/>
+      <w:proofErr w:type="gramStart"/>
       <w:r>
         <w:rPr>
           <w:rFonts w:ascii="Consolas" w:hAnsi="Consolas" w:cs="Courier New"/>
@@ -4085,6 +4332,7 @@
         <w:t>x,y</w:t>
       </w:r>
       <w:proofErr w:type="spellEnd"/>
+      <w:proofErr w:type="gramEnd"/>
       <w:r>
         <w:rPr>
           <w:rFonts w:ascii="Consolas" w:hAnsi="Consolas" w:cs="Courier New"/>
@@ -4220,6 +4468,7 @@
         <w:t>print(</w:t>
       </w:r>
       <w:proofErr w:type="spellStart"/>
+      <w:proofErr w:type="gramStart"/>
       <w:r>
         <w:rPr>
           <w:rFonts w:ascii="Consolas" w:hAnsi="Consolas" w:cs="Courier New"/>
@@ -4231,6 +4480,7 @@
         <w:t>wordcount.collect</w:t>
       </w:r>
       <w:proofErr w:type="spellEnd"/>
+      <w:proofErr w:type="gramEnd"/>
       <w:r>
         <w:rPr>
           <w:rFonts w:ascii="Consolas" w:hAnsi="Consolas" w:cs="Courier New"/>
@@ -7590,6 +7840,18 @@
       <w:szCs w:val="32"/>
     </w:rPr>
   </w:style>
+  <w:style w:type="character" w:styleId="FollowedHyperlink">
+    <w:name w:val="FollowedHyperlink"/>
+    <w:basedOn w:val="DefaultParagraphFont"/>
+    <w:uiPriority w:val="99"/>
+    <w:semiHidden/>
+    <w:unhideWhenUsed/>
+    <w:rsid w:val="009F2135"/>
+    <w:rPr>
+      <w:color w:val="954F72" w:themeColor="followedHyperlink"/>
+      <w:u w:val="single"/>
+    </w:rPr>
+  </w:style>
 </w:styles>
 </file>
 

</xml_diff>